<commit_message>
my second commit in my life
</commit_message>
<xml_diff>
--- a/Cuneo_v0.docx
+++ b/Cuneo_v0.docx
@@ -6,6 +6,13 @@
       <w:r>
         <w:t>Oggi proviamo ad imparare il funzionamento del GIT</w:t>
       </w:r>
+    </w:p>
+    <w:p>
+      <w:r>
+        <w:t>Ora facciamo una revisione del documento senza rinominarlo</w:t>
+      </w:r>
+    </w:p>
+    <w:p>
       <w:bookmarkStart w:id="0" w:name="_GoBack"/>
       <w:bookmarkEnd w:id="0"/>
     </w:p>

</xml_diff>